<commit_message>
Update PRO1041_CuaHangQuanAo (UDPM)_Project document.docx
</commit_message>
<xml_diff>
--- a/PRO1041_CuaHangQuanAo (UDPM)_Project document.docx
+++ b/PRO1041_CuaHangQuanAo (UDPM)_Project document.docx
@@ -846,12 +846,6 @@
                                 <w:insideH w:val="none" w:color="auto" w:sz="0" w:space="0"/>
                                 <w:insideV w:val="none" w:color="auto" w:sz="0" w:space="0"/>
                               </w:tblBorders>
-                              <w:tblCellMar>
-                                <w:top w:w="0" w:type="dxa"/>
-                                <w:left w:w="108" w:type="dxa"/>
-                                <w:bottom w:w="0" w:type="dxa"/>
-                                <w:right w:w="108" w:type="dxa"/>
-                              </w:tblCellMar>
                             </w:tblPrEx>
                             <w:tc>
                               <w:tcPr>
@@ -3825,51 +3819,1057 @@
         </w:rPr>
         <w:t>Java Development Kit (JDK) 21+</w:t>
       </w:r>
+    </w:p>
+    <w:p>
+      <w:pPr>
+        <w:pStyle w:val="3"/>
+      </w:pPr>
+      <w:r>
+        <w:rPr>
+          <w:rFonts w:hint="default"/>
+          <w:lang w:val="vi-VN"/>
+        </w:rPr>
+        <w:t>Use case</w:t>
+      </w:r>
+    </w:p>
+    <w:p>
+      <w:pPr>
+        <w:pStyle w:val="4"/>
+        <w:bidi w:val="0"/>
+        <w:ind w:left="720" w:leftChars="0" w:hanging="720" w:firstLineChars="0"/>
+      </w:pPr>
+      <w:r>
+        <w:rPr>
+          <w:rFonts w:hint="default"/>
+          <w:lang w:val="vi-VN"/>
+        </w:rPr>
+        <w:t>Sơ đồ use case</w:t>
+      </w:r>
+    </w:p>
+    <w:p>
+      <w:pPr>
+        <w:rPr>
+          <w:rFonts w:ascii="SimSun" w:hAnsi="SimSun" w:eastAsia="SimSun" w:cs="SimSun"/>
+          <w:sz w:val="24"/>
+          <w:szCs w:val="24"/>
+        </w:rPr>
+      </w:pPr>
+      <w:r>
+        <w:rPr>
+          <w:rFonts w:ascii="SimSun" w:hAnsi="SimSun" w:eastAsia="SimSun" w:cs="SimSun"/>
+          <w:sz w:val="24"/>
+          <w:szCs w:val="24"/>
+        </w:rPr>
+        <w:drawing>
+          <wp:inline distT="0" distB="0" distL="114300" distR="114300">
+            <wp:extent cx="5760085" cy="5479415"/>
+            <wp:effectExtent l="0" t="0" r="12065" b="6985"/>
+            <wp:docPr id="5" name="Picture 4" descr="IMG_256"/>
+            <wp:cNvGraphicFramePr>
+              <a:graphicFrameLocks xmlns:a="http://schemas.openxmlformats.org/drawingml/2006/main" noChangeAspect="1"/>
+            </wp:cNvGraphicFramePr>
+            <a:graphic xmlns:a="http://schemas.openxmlformats.org/drawingml/2006/main">
+              <a:graphicData uri="http://schemas.openxmlformats.org/drawingml/2006/picture">
+                <pic:pic xmlns:pic="http://schemas.openxmlformats.org/drawingml/2006/picture">
+                  <pic:nvPicPr>
+                    <pic:cNvPr id="5" name="Picture 4" descr="IMG_256"/>
+                    <pic:cNvPicPr>
+                      <a:picLocks noChangeAspect="1"/>
+                    </pic:cNvPicPr>
+                  </pic:nvPicPr>
+                  <pic:blipFill>
+                    <a:blip r:embed="rId9"/>
+                    <a:stretch>
+                      <a:fillRect/>
+                    </a:stretch>
+                  </pic:blipFill>
+                  <pic:spPr>
+                    <a:xfrm>
+                      <a:off x="0" y="0"/>
+                      <a:ext cx="5760085" cy="5479415"/>
+                    </a:xfrm>
+                    <a:prstGeom prst="rect">
+                      <a:avLst/>
+                    </a:prstGeom>
+                    <a:noFill/>
+                    <a:ln w="9525">
+                      <a:noFill/>
+                    </a:ln>
+                  </pic:spPr>
+                </pic:pic>
+              </a:graphicData>
+            </a:graphic>
+          </wp:inline>
+        </w:drawing>
+      </w:r>
+    </w:p>
+    <w:p>
+      <w:pPr>
+        <w:rPr>
+          <w:rFonts w:ascii="SimSun" w:hAnsi="SimSun" w:eastAsia="SimSun" w:cs="SimSun"/>
+          <w:sz w:val="24"/>
+          <w:szCs w:val="24"/>
+        </w:rPr>
+      </w:pPr>
+      <w:r>
+        <w:rPr>
+          <w:rFonts w:ascii="SimSun" w:hAnsi="SimSun" w:eastAsia="SimSun" w:cs="SimSun"/>
+          <w:sz w:val="24"/>
+          <w:szCs w:val="24"/>
+        </w:rPr>
+        <w:drawing>
+          <wp:inline distT="0" distB="0" distL="114300" distR="114300">
+            <wp:extent cx="5760085" cy="3662680"/>
+            <wp:effectExtent l="0" t="0" r="0" b="0"/>
+            <wp:docPr id="3" name="Picture 2" descr="IMG_256"/>
+            <wp:cNvGraphicFramePr>
+              <a:graphicFrameLocks xmlns:a="http://schemas.openxmlformats.org/drawingml/2006/main" noChangeAspect="1"/>
+            </wp:cNvGraphicFramePr>
+            <a:graphic xmlns:a="http://schemas.openxmlformats.org/drawingml/2006/main">
+              <a:graphicData uri="http://schemas.openxmlformats.org/drawingml/2006/picture">
+                <pic:pic xmlns:pic="http://schemas.openxmlformats.org/drawingml/2006/picture">
+                  <pic:nvPicPr>
+                    <pic:cNvPr id="3" name="Picture 2" descr="IMG_256"/>
+                    <pic:cNvPicPr>
+                      <a:picLocks noChangeAspect="1"/>
+                    </pic:cNvPicPr>
+                  </pic:nvPicPr>
+                  <pic:blipFill>
+                    <a:blip r:embed="rId10"/>
+                    <a:stretch>
+                      <a:fillRect/>
+                    </a:stretch>
+                  </pic:blipFill>
+                  <pic:spPr>
+                    <a:xfrm>
+                      <a:off x="0" y="0"/>
+                      <a:ext cx="5760085" cy="3662680"/>
+                    </a:xfrm>
+                    <a:prstGeom prst="rect">
+                      <a:avLst/>
+                    </a:prstGeom>
+                    <a:noFill/>
+                    <a:ln w="9525">
+                      <a:noFill/>
+                    </a:ln>
+                  </pic:spPr>
+                </pic:pic>
+              </a:graphicData>
+            </a:graphic>
+          </wp:inline>
+        </w:drawing>
+      </w:r>
+    </w:p>
+    <w:p>
+      <w:pPr>
+        <w:rPr>
+          <w:rFonts w:ascii="SimSun" w:hAnsi="SimSun" w:eastAsia="SimSun" w:cs="SimSun"/>
+          <w:sz w:val="24"/>
+          <w:szCs w:val="24"/>
+        </w:rPr>
+      </w:pPr>
+      <w:r>
+        <w:rPr>
+          <w:rFonts w:ascii="SimSun" w:hAnsi="SimSun" w:eastAsia="SimSun" w:cs="SimSun"/>
+          <w:sz w:val="24"/>
+          <w:szCs w:val="24"/>
+        </w:rPr>
+        <w:drawing>
+          <wp:inline distT="0" distB="0" distL="114300" distR="114300">
+            <wp:extent cx="5760085" cy="3662680"/>
+            <wp:effectExtent l="0" t="0" r="0" b="0"/>
+            <wp:docPr id="4" name="Picture 3" descr="IMG_256"/>
+            <wp:cNvGraphicFramePr>
+              <a:graphicFrameLocks xmlns:a="http://schemas.openxmlformats.org/drawingml/2006/main" noChangeAspect="1"/>
+            </wp:cNvGraphicFramePr>
+            <a:graphic xmlns:a="http://schemas.openxmlformats.org/drawingml/2006/main">
+              <a:graphicData uri="http://schemas.openxmlformats.org/drawingml/2006/picture">
+                <pic:pic xmlns:pic="http://schemas.openxmlformats.org/drawingml/2006/picture">
+                  <pic:nvPicPr>
+                    <pic:cNvPr id="4" name="Picture 3" descr="IMG_256"/>
+                    <pic:cNvPicPr>
+                      <a:picLocks noChangeAspect="1"/>
+                    </pic:cNvPicPr>
+                  </pic:nvPicPr>
+                  <pic:blipFill>
+                    <a:blip r:embed="rId11"/>
+                    <a:stretch>
+                      <a:fillRect/>
+                    </a:stretch>
+                  </pic:blipFill>
+                  <pic:spPr>
+                    <a:xfrm>
+                      <a:off x="0" y="0"/>
+                      <a:ext cx="5760085" cy="3662680"/>
+                    </a:xfrm>
+                    <a:prstGeom prst="rect">
+                      <a:avLst/>
+                    </a:prstGeom>
+                    <a:noFill/>
+                    <a:ln w="9525">
+                      <a:noFill/>
+                    </a:ln>
+                  </pic:spPr>
+                </pic:pic>
+              </a:graphicData>
+            </a:graphic>
+          </wp:inline>
+        </w:drawing>
+      </w:r>
+    </w:p>
+    <w:p>
+      <w:pPr>
+        <w:rPr>
+          <w:rFonts w:ascii="SimSun" w:hAnsi="SimSun" w:eastAsia="SimSun" w:cs="SimSun"/>
+          <w:sz w:val="24"/>
+          <w:szCs w:val="24"/>
+        </w:rPr>
+      </w:pPr>
+      <w:r>
+        <w:rPr>
+          <w:rFonts w:ascii="SimSun" w:hAnsi="SimSun" w:eastAsia="SimSun" w:cs="SimSun"/>
+          <w:sz w:val="24"/>
+          <w:szCs w:val="24"/>
+        </w:rPr>
+        <w:drawing>
+          <wp:inline distT="0" distB="0" distL="114300" distR="114300">
+            <wp:extent cx="5760085" cy="3778250"/>
+            <wp:effectExtent l="0" t="0" r="0" b="0"/>
+            <wp:docPr id="6" name="Picture 5" descr="IMG_256"/>
+            <wp:cNvGraphicFramePr>
+              <a:graphicFrameLocks xmlns:a="http://schemas.openxmlformats.org/drawingml/2006/main" noChangeAspect="1"/>
+            </wp:cNvGraphicFramePr>
+            <a:graphic xmlns:a="http://schemas.openxmlformats.org/drawingml/2006/main">
+              <a:graphicData uri="http://schemas.openxmlformats.org/drawingml/2006/picture">
+                <pic:pic xmlns:pic="http://schemas.openxmlformats.org/drawingml/2006/picture">
+                  <pic:nvPicPr>
+                    <pic:cNvPr id="6" name="Picture 5" descr="IMG_256"/>
+                    <pic:cNvPicPr>
+                      <a:picLocks noChangeAspect="1"/>
+                    </pic:cNvPicPr>
+                  </pic:nvPicPr>
+                  <pic:blipFill>
+                    <a:blip r:embed="rId12"/>
+                    <a:stretch>
+                      <a:fillRect/>
+                    </a:stretch>
+                  </pic:blipFill>
+                  <pic:spPr>
+                    <a:xfrm>
+                      <a:off x="0" y="0"/>
+                      <a:ext cx="5760085" cy="3778250"/>
+                    </a:xfrm>
+                    <a:prstGeom prst="rect">
+                      <a:avLst/>
+                    </a:prstGeom>
+                    <a:noFill/>
+                    <a:ln w="9525">
+                      <a:noFill/>
+                    </a:ln>
+                  </pic:spPr>
+                </pic:pic>
+              </a:graphicData>
+            </a:graphic>
+          </wp:inline>
+        </w:drawing>
+      </w:r>
+    </w:p>
+    <w:p>
+      <w:pPr>
+        <w:rPr>
+          <w:rFonts w:ascii="SimSun" w:hAnsi="SimSun" w:eastAsia="SimSun" w:cs="SimSun"/>
+          <w:sz w:val="24"/>
+          <w:szCs w:val="24"/>
+        </w:rPr>
+      </w:pPr>
+      <w:r>
+        <w:rPr>
+          <w:rFonts w:ascii="SimSun" w:hAnsi="SimSun" w:eastAsia="SimSun" w:cs="SimSun"/>
+          <w:sz w:val="24"/>
+          <w:szCs w:val="24"/>
+        </w:rPr>
+        <w:drawing>
+          <wp:inline distT="0" distB="0" distL="114300" distR="114300">
+            <wp:extent cx="5760085" cy="3778250"/>
+            <wp:effectExtent l="0" t="0" r="0" b="0"/>
+            <wp:docPr id="7" name="Picture 6" descr="IMG_256"/>
+            <wp:cNvGraphicFramePr>
+              <a:graphicFrameLocks xmlns:a="http://schemas.openxmlformats.org/drawingml/2006/main" noChangeAspect="1"/>
+            </wp:cNvGraphicFramePr>
+            <a:graphic xmlns:a="http://schemas.openxmlformats.org/drawingml/2006/main">
+              <a:graphicData uri="http://schemas.openxmlformats.org/drawingml/2006/picture">
+                <pic:pic xmlns:pic="http://schemas.openxmlformats.org/drawingml/2006/picture">
+                  <pic:nvPicPr>
+                    <pic:cNvPr id="7" name="Picture 6" descr="IMG_256"/>
+                    <pic:cNvPicPr>
+                      <a:picLocks noChangeAspect="1"/>
+                    </pic:cNvPicPr>
+                  </pic:nvPicPr>
+                  <pic:blipFill>
+                    <a:blip r:embed="rId13"/>
+                    <a:stretch>
+                      <a:fillRect/>
+                    </a:stretch>
+                  </pic:blipFill>
+                  <pic:spPr>
+                    <a:xfrm>
+                      <a:off x="0" y="0"/>
+                      <a:ext cx="5760085" cy="3778250"/>
+                    </a:xfrm>
+                    <a:prstGeom prst="rect">
+                      <a:avLst/>
+                    </a:prstGeom>
+                    <a:noFill/>
+                    <a:ln w="9525">
+                      <a:noFill/>
+                    </a:ln>
+                  </pic:spPr>
+                </pic:pic>
+              </a:graphicData>
+            </a:graphic>
+          </wp:inline>
+        </w:drawing>
+      </w:r>
+    </w:p>
+    <w:p>
+      <w:pPr>
+        <w:rPr>
+          <w:rFonts w:ascii="SimSun" w:hAnsi="SimSun" w:eastAsia="SimSun" w:cs="SimSun"/>
+          <w:sz w:val="24"/>
+          <w:szCs w:val="24"/>
+        </w:rPr>
+      </w:pPr>
+      <w:r>
+        <w:rPr>
+          <w:rFonts w:ascii="SimSun" w:hAnsi="SimSun" w:eastAsia="SimSun" w:cs="SimSun"/>
+          <w:sz w:val="24"/>
+          <w:szCs w:val="24"/>
+        </w:rPr>
+        <w:drawing>
+          <wp:inline distT="0" distB="0" distL="114300" distR="114300">
+            <wp:extent cx="5760085" cy="4570730"/>
+            <wp:effectExtent l="0" t="0" r="0" b="0"/>
+            <wp:docPr id="8" name="Picture 7" descr="IMG_256"/>
+            <wp:cNvGraphicFramePr>
+              <a:graphicFrameLocks xmlns:a="http://schemas.openxmlformats.org/drawingml/2006/main" noChangeAspect="1"/>
+            </wp:cNvGraphicFramePr>
+            <a:graphic xmlns:a="http://schemas.openxmlformats.org/drawingml/2006/main">
+              <a:graphicData uri="http://schemas.openxmlformats.org/drawingml/2006/picture">
+                <pic:pic xmlns:pic="http://schemas.openxmlformats.org/drawingml/2006/picture">
+                  <pic:nvPicPr>
+                    <pic:cNvPr id="8" name="Picture 7" descr="IMG_256"/>
+                    <pic:cNvPicPr>
+                      <a:picLocks noChangeAspect="1"/>
+                    </pic:cNvPicPr>
+                  </pic:nvPicPr>
+                  <pic:blipFill>
+                    <a:blip r:embed="rId14"/>
+                    <a:stretch>
+                      <a:fillRect/>
+                    </a:stretch>
+                  </pic:blipFill>
+                  <pic:spPr>
+                    <a:xfrm>
+                      <a:off x="0" y="0"/>
+                      <a:ext cx="5760085" cy="4570730"/>
+                    </a:xfrm>
+                    <a:prstGeom prst="rect">
+                      <a:avLst/>
+                    </a:prstGeom>
+                    <a:noFill/>
+                    <a:ln w="9525">
+                      <a:noFill/>
+                    </a:ln>
+                  </pic:spPr>
+                </pic:pic>
+              </a:graphicData>
+            </a:graphic>
+          </wp:inline>
+        </w:drawing>
+      </w:r>
+    </w:p>
+    <w:p>
+      <w:pPr>
+        <w:rPr>
+          <w:rFonts w:ascii="SimSun" w:hAnsi="SimSun" w:eastAsia="SimSun" w:cs="SimSun"/>
+          <w:sz w:val="24"/>
+          <w:szCs w:val="24"/>
+        </w:rPr>
+      </w:pPr>
+      <w:r>
+        <w:rPr>
+          <w:rFonts w:ascii="SimSun" w:hAnsi="SimSun" w:eastAsia="SimSun" w:cs="SimSun"/>
+          <w:sz w:val="24"/>
+          <w:szCs w:val="24"/>
+        </w:rPr>
+        <w:drawing>
+          <wp:inline distT="0" distB="0" distL="114300" distR="114300">
+            <wp:extent cx="5760085" cy="2985135"/>
+            <wp:effectExtent l="0" t="0" r="0" b="0"/>
+            <wp:docPr id="9" name="Picture 8" descr="IMG_256"/>
+            <wp:cNvGraphicFramePr>
+              <a:graphicFrameLocks xmlns:a="http://schemas.openxmlformats.org/drawingml/2006/main" noChangeAspect="1"/>
+            </wp:cNvGraphicFramePr>
+            <a:graphic xmlns:a="http://schemas.openxmlformats.org/drawingml/2006/main">
+              <a:graphicData uri="http://schemas.openxmlformats.org/drawingml/2006/picture">
+                <pic:pic xmlns:pic="http://schemas.openxmlformats.org/drawingml/2006/picture">
+                  <pic:nvPicPr>
+                    <pic:cNvPr id="9" name="Picture 8" descr="IMG_256"/>
+                    <pic:cNvPicPr>
+                      <a:picLocks noChangeAspect="1"/>
+                    </pic:cNvPicPr>
+                  </pic:nvPicPr>
+                  <pic:blipFill>
+                    <a:blip r:embed="rId15"/>
+                    <a:stretch>
+                      <a:fillRect/>
+                    </a:stretch>
+                  </pic:blipFill>
+                  <pic:spPr>
+                    <a:xfrm>
+                      <a:off x="0" y="0"/>
+                      <a:ext cx="5760085" cy="2985135"/>
+                    </a:xfrm>
+                    <a:prstGeom prst="rect">
+                      <a:avLst/>
+                    </a:prstGeom>
+                    <a:noFill/>
+                    <a:ln w="9525">
+                      <a:noFill/>
+                    </a:ln>
+                  </pic:spPr>
+                </pic:pic>
+              </a:graphicData>
+            </a:graphic>
+          </wp:inline>
+        </w:drawing>
+      </w:r>
+    </w:p>
+    <w:p>
+      <w:pPr>
+        <w:rPr>
+          <w:rFonts w:ascii="SimSun" w:hAnsi="SimSun" w:eastAsia="SimSun" w:cs="SimSun"/>
+          <w:sz w:val="24"/>
+          <w:szCs w:val="24"/>
+        </w:rPr>
+      </w:pPr>
+      <w:r>
+        <w:rPr>
+          <w:rFonts w:ascii="SimSun" w:hAnsi="SimSun" w:eastAsia="SimSun" w:cs="SimSun"/>
+          <w:sz w:val="24"/>
+          <w:szCs w:val="24"/>
+        </w:rPr>
+        <w:drawing>
+          <wp:inline distT="0" distB="0" distL="114300" distR="114300">
+            <wp:extent cx="5760085" cy="3778250"/>
+            <wp:effectExtent l="0" t="0" r="0" b="0"/>
+            <wp:docPr id="10" name="Picture 9" descr="IMG_256"/>
+            <wp:cNvGraphicFramePr>
+              <a:graphicFrameLocks xmlns:a="http://schemas.openxmlformats.org/drawingml/2006/main" noChangeAspect="1"/>
+            </wp:cNvGraphicFramePr>
+            <a:graphic xmlns:a="http://schemas.openxmlformats.org/drawingml/2006/main">
+              <a:graphicData uri="http://schemas.openxmlformats.org/drawingml/2006/picture">
+                <pic:pic xmlns:pic="http://schemas.openxmlformats.org/drawingml/2006/picture">
+                  <pic:nvPicPr>
+                    <pic:cNvPr id="10" name="Picture 9" descr="IMG_256"/>
+                    <pic:cNvPicPr>
+                      <a:picLocks noChangeAspect="1"/>
+                    </pic:cNvPicPr>
+                  </pic:nvPicPr>
+                  <pic:blipFill>
+                    <a:blip r:embed="rId16"/>
+                    <a:stretch>
+                      <a:fillRect/>
+                    </a:stretch>
+                  </pic:blipFill>
+                  <pic:spPr>
+                    <a:xfrm>
+                      <a:off x="0" y="0"/>
+                      <a:ext cx="5760085" cy="3778250"/>
+                    </a:xfrm>
+                    <a:prstGeom prst="rect">
+                      <a:avLst/>
+                    </a:prstGeom>
+                    <a:noFill/>
+                    <a:ln w="9525">
+                      <a:noFill/>
+                    </a:ln>
+                  </pic:spPr>
+                </pic:pic>
+              </a:graphicData>
+            </a:graphic>
+          </wp:inline>
+        </w:drawing>
+      </w:r>
+    </w:p>
+    <w:p>
+      <w:pPr>
+        <w:rPr>
+          <w:rFonts w:ascii="SimSun" w:hAnsi="SimSun" w:eastAsia="SimSun" w:cs="SimSun"/>
+          <w:sz w:val="24"/>
+          <w:szCs w:val="24"/>
+        </w:rPr>
+      </w:pPr>
+      <w:r>
+        <w:rPr>
+          <w:rFonts w:ascii="SimSun" w:hAnsi="SimSun" w:eastAsia="SimSun" w:cs="SimSun"/>
+          <w:sz w:val="24"/>
+          <w:szCs w:val="24"/>
+        </w:rPr>
+        <w:drawing>
+          <wp:inline distT="0" distB="0" distL="114300" distR="114300">
+            <wp:extent cx="5760085" cy="3778250"/>
+            <wp:effectExtent l="0" t="0" r="0" b="0"/>
+            <wp:docPr id="12" name="Picture 11" descr="IMG_256"/>
+            <wp:cNvGraphicFramePr>
+              <a:graphicFrameLocks xmlns:a="http://schemas.openxmlformats.org/drawingml/2006/main" noChangeAspect="1"/>
+            </wp:cNvGraphicFramePr>
+            <a:graphic xmlns:a="http://schemas.openxmlformats.org/drawingml/2006/main">
+              <a:graphicData uri="http://schemas.openxmlformats.org/drawingml/2006/picture">
+                <pic:pic xmlns:pic="http://schemas.openxmlformats.org/drawingml/2006/picture">
+                  <pic:nvPicPr>
+                    <pic:cNvPr id="12" name="Picture 11" descr="IMG_256"/>
+                    <pic:cNvPicPr>
+                      <a:picLocks noChangeAspect="1"/>
+                    </pic:cNvPicPr>
+                  </pic:nvPicPr>
+                  <pic:blipFill>
+                    <a:blip r:embed="rId17"/>
+                    <a:stretch>
+                      <a:fillRect/>
+                    </a:stretch>
+                  </pic:blipFill>
+                  <pic:spPr>
+                    <a:xfrm>
+                      <a:off x="0" y="0"/>
+                      <a:ext cx="5760085" cy="3778250"/>
+                    </a:xfrm>
+                    <a:prstGeom prst="rect">
+                      <a:avLst/>
+                    </a:prstGeom>
+                    <a:noFill/>
+                    <a:ln w="9525">
+                      <a:noFill/>
+                    </a:ln>
+                  </pic:spPr>
+                </pic:pic>
+              </a:graphicData>
+            </a:graphic>
+          </wp:inline>
+        </w:drawing>
+      </w:r>
+    </w:p>
+    <w:p>
+      <w:pPr>
+        <w:rPr>
+          <w:rFonts w:ascii="SimSun" w:hAnsi="SimSun" w:eastAsia="SimSun" w:cs="SimSun"/>
+          <w:sz w:val="24"/>
+          <w:szCs w:val="24"/>
+        </w:rPr>
+      </w:pPr>
+      <w:r>
+        <w:rPr>
+          <w:rFonts w:ascii="SimSun" w:hAnsi="SimSun" w:eastAsia="SimSun" w:cs="SimSun"/>
+          <w:sz w:val="24"/>
+          <w:szCs w:val="24"/>
+        </w:rPr>
+        <w:drawing>
+          <wp:inline distT="0" distB="0" distL="114300" distR="114300">
+            <wp:extent cx="5760085" cy="3778250"/>
+            <wp:effectExtent l="0" t="0" r="0" b="0"/>
+            <wp:docPr id="13" name="Picture 12" descr="IMG_256"/>
+            <wp:cNvGraphicFramePr>
+              <a:graphicFrameLocks xmlns:a="http://schemas.openxmlformats.org/drawingml/2006/main" noChangeAspect="1"/>
+            </wp:cNvGraphicFramePr>
+            <a:graphic xmlns:a="http://schemas.openxmlformats.org/drawingml/2006/main">
+              <a:graphicData uri="http://schemas.openxmlformats.org/drawingml/2006/picture">
+                <pic:pic xmlns:pic="http://schemas.openxmlformats.org/drawingml/2006/picture">
+                  <pic:nvPicPr>
+                    <pic:cNvPr id="13" name="Picture 12" descr="IMG_256"/>
+                    <pic:cNvPicPr>
+                      <a:picLocks noChangeAspect="1"/>
+                    </pic:cNvPicPr>
+                  </pic:nvPicPr>
+                  <pic:blipFill>
+                    <a:blip r:embed="rId18"/>
+                    <a:stretch>
+                      <a:fillRect/>
+                    </a:stretch>
+                  </pic:blipFill>
+                  <pic:spPr>
+                    <a:xfrm>
+                      <a:off x="0" y="0"/>
+                      <a:ext cx="5760085" cy="3778250"/>
+                    </a:xfrm>
+                    <a:prstGeom prst="rect">
+                      <a:avLst/>
+                    </a:prstGeom>
+                    <a:noFill/>
+                    <a:ln w="9525">
+                      <a:noFill/>
+                    </a:ln>
+                  </pic:spPr>
+                </pic:pic>
+              </a:graphicData>
+            </a:graphic>
+          </wp:inline>
+        </w:drawing>
+      </w:r>
+    </w:p>
+    <w:p>
+      <w:pPr>
+        <w:rPr>
+          <w:rFonts w:ascii="SimSun" w:hAnsi="SimSun" w:eastAsia="SimSun" w:cs="SimSun"/>
+          <w:sz w:val="24"/>
+          <w:szCs w:val="24"/>
+        </w:rPr>
+      </w:pPr>
+      <w:r>
+        <w:rPr>
+          <w:rFonts w:ascii="SimSun" w:hAnsi="SimSun" w:eastAsia="SimSun" w:cs="SimSun"/>
+          <w:sz w:val="24"/>
+          <w:szCs w:val="24"/>
+        </w:rPr>
+        <w:drawing>
+          <wp:inline distT="0" distB="0" distL="114300" distR="114300">
+            <wp:extent cx="5760085" cy="3205480"/>
+            <wp:effectExtent l="0" t="0" r="0" b="0"/>
+            <wp:docPr id="17" name="Picture 15" descr="IMG_256"/>
+            <wp:cNvGraphicFramePr>
+              <a:graphicFrameLocks xmlns:a="http://schemas.openxmlformats.org/drawingml/2006/main" noChangeAspect="1"/>
+            </wp:cNvGraphicFramePr>
+            <a:graphic xmlns:a="http://schemas.openxmlformats.org/drawingml/2006/main">
+              <a:graphicData uri="http://schemas.openxmlformats.org/drawingml/2006/picture">
+                <pic:pic xmlns:pic="http://schemas.openxmlformats.org/drawingml/2006/picture">
+                  <pic:nvPicPr>
+                    <pic:cNvPr id="17" name="Picture 15" descr="IMG_256"/>
+                    <pic:cNvPicPr>
+                      <a:picLocks noChangeAspect="1"/>
+                    </pic:cNvPicPr>
+                  </pic:nvPicPr>
+                  <pic:blipFill>
+                    <a:blip r:embed="rId19"/>
+                    <a:stretch>
+                      <a:fillRect/>
+                    </a:stretch>
+                  </pic:blipFill>
+                  <pic:spPr>
+                    <a:xfrm>
+                      <a:off x="0" y="0"/>
+                      <a:ext cx="5760085" cy="3205480"/>
+                    </a:xfrm>
+                    <a:prstGeom prst="rect">
+                      <a:avLst/>
+                    </a:prstGeom>
+                    <a:noFill/>
+                    <a:ln w="9525">
+                      <a:noFill/>
+                    </a:ln>
+                  </pic:spPr>
+                </pic:pic>
+              </a:graphicData>
+            </a:graphic>
+          </wp:inline>
+        </w:drawing>
+      </w:r>
+    </w:p>
+    <w:p>
+      <w:pPr>
+        <w:rPr>
+          <w:rFonts w:ascii="SimSun" w:hAnsi="SimSun" w:eastAsia="SimSun" w:cs="SimSun"/>
+          <w:sz w:val="24"/>
+          <w:szCs w:val="24"/>
+        </w:rPr>
+      </w:pPr>
+      <w:r>
+        <w:rPr>
+          <w:rFonts w:ascii="SimSun" w:hAnsi="SimSun" w:eastAsia="SimSun" w:cs="SimSun"/>
+          <w:sz w:val="24"/>
+          <w:szCs w:val="24"/>
+        </w:rPr>
+        <w:drawing>
+          <wp:inline distT="0" distB="0" distL="114300" distR="114300">
+            <wp:extent cx="5760085" cy="3778250"/>
+            <wp:effectExtent l="0" t="0" r="0" b="0"/>
+            <wp:docPr id="15" name="Picture 13" descr="IMG_256"/>
+            <wp:cNvGraphicFramePr>
+              <a:graphicFrameLocks xmlns:a="http://schemas.openxmlformats.org/drawingml/2006/main" noChangeAspect="1"/>
+            </wp:cNvGraphicFramePr>
+            <a:graphic xmlns:a="http://schemas.openxmlformats.org/drawingml/2006/main">
+              <a:graphicData uri="http://schemas.openxmlformats.org/drawingml/2006/picture">
+                <pic:pic xmlns:pic="http://schemas.openxmlformats.org/drawingml/2006/picture">
+                  <pic:nvPicPr>
+                    <pic:cNvPr id="15" name="Picture 13" descr="IMG_256"/>
+                    <pic:cNvPicPr>
+                      <a:picLocks noChangeAspect="1"/>
+                    </pic:cNvPicPr>
+                  </pic:nvPicPr>
+                  <pic:blipFill>
+                    <a:blip r:embed="rId20"/>
+                    <a:stretch>
+                      <a:fillRect/>
+                    </a:stretch>
+                  </pic:blipFill>
+                  <pic:spPr>
+                    <a:xfrm>
+                      <a:off x="0" y="0"/>
+                      <a:ext cx="5760085" cy="3778250"/>
+                    </a:xfrm>
+                    <a:prstGeom prst="rect">
+                      <a:avLst/>
+                    </a:prstGeom>
+                    <a:noFill/>
+                    <a:ln w="9525">
+                      <a:noFill/>
+                    </a:ln>
+                  </pic:spPr>
+                </pic:pic>
+              </a:graphicData>
+            </a:graphic>
+          </wp:inline>
+        </w:drawing>
+      </w:r>
+    </w:p>
+    <w:p>
+      <w:pPr>
+        <w:rPr>
+          <w:rFonts w:ascii="SimSun" w:hAnsi="SimSun" w:eastAsia="SimSun" w:cs="SimSun"/>
+          <w:sz w:val="24"/>
+          <w:szCs w:val="24"/>
+        </w:rPr>
+      </w:pPr>
+      <w:r>
+        <w:rPr>
+          <w:rFonts w:ascii="SimSun" w:hAnsi="SimSun" w:eastAsia="SimSun" w:cs="SimSun"/>
+          <w:sz w:val="24"/>
+          <w:szCs w:val="24"/>
+        </w:rPr>
+        <w:drawing>
+          <wp:inline distT="0" distB="0" distL="114300" distR="114300">
+            <wp:extent cx="5760085" cy="3025140"/>
+            <wp:effectExtent l="0" t="0" r="0" b="0"/>
+            <wp:docPr id="18" name="Picture 16" descr="IMG_256"/>
+            <wp:cNvGraphicFramePr>
+              <a:graphicFrameLocks xmlns:a="http://schemas.openxmlformats.org/drawingml/2006/main" noChangeAspect="1"/>
+            </wp:cNvGraphicFramePr>
+            <a:graphic xmlns:a="http://schemas.openxmlformats.org/drawingml/2006/main">
+              <a:graphicData uri="http://schemas.openxmlformats.org/drawingml/2006/picture">
+                <pic:pic xmlns:pic="http://schemas.openxmlformats.org/drawingml/2006/picture">
+                  <pic:nvPicPr>
+                    <pic:cNvPr id="18" name="Picture 16" descr="IMG_256"/>
+                    <pic:cNvPicPr>
+                      <a:picLocks noChangeAspect="1"/>
+                    </pic:cNvPicPr>
+                  </pic:nvPicPr>
+                  <pic:blipFill>
+                    <a:blip r:embed="rId21"/>
+                    <a:stretch>
+                      <a:fillRect/>
+                    </a:stretch>
+                  </pic:blipFill>
+                  <pic:spPr>
+                    <a:xfrm>
+                      <a:off x="0" y="0"/>
+                      <a:ext cx="5760085" cy="3025140"/>
+                    </a:xfrm>
+                    <a:prstGeom prst="rect">
+                      <a:avLst/>
+                    </a:prstGeom>
+                    <a:noFill/>
+                    <a:ln w="9525">
+                      <a:noFill/>
+                    </a:ln>
+                  </pic:spPr>
+                </pic:pic>
+              </a:graphicData>
+            </a:graphic>
+          </wp:inline>
+        </w:drawing>
+      </w:r>
+    </w:p>
+    <w:p>
+      <w:pPr>
+        <w:rPr>
+          <w:rFonts w:ascii="SimSun" w:hAnsi="SimSun" w:eastAsia="SimSun" w:cs="SimSun"/>
+          <w:sz w:val="24"/>
+          <w:szCs w:val="24"/>
+        </w:rPr>
+      </w:pPr>
+      <w:r>
+        <w:rPr>
+          <w:rFonts w:ascii="SimSun" w:hAnsi="SimSun" w:eastAsia="SimSun" w:cs="SimSun"/>
+          <w:sz w:val="24"/>
+          <w:szCs w:val="24"/>
+        </w:rPr>
+        <w:drawing>
+          <wp:inline distT="0" distB="0" distL="114300" distR="114300">
+            <wp:extent cx="5760085" cy="4057015"/>
+            <wp:effectExtent l="0" t="0" r="0" b="0"/>
+            <wp:docPr id="16" name="Picture 14" descr="IMG_256"/>
+            <wp:cNvGraphicFramePr>
+              <a:graphicFrameLocks xmlns:a="http://schemas.openxmlformats.org/drawingml/2006/main" noChangeAspect="1"/>
+            </wp:cNvGraphicFramePr>
+            <a:graphic xmlns:a="http://schemas.openxmlformats.org/drawingml/2006/main">
+              <a:graphicData uri="http://schemas.openxmlformats.org/drawingml/2006/picture">
+                <pic:pic xmlns:pic="http://schemas.openxmlformats.org/drawingml/2006/picture">
+                  <pic:nvPicPr>
+                    <pic:cNvPr id="16" name="Picture 14" descr="IMG_256"/>
+                    <pic:cNvPicPr>
+                      <a:picLocks noChangeAspect="1"/>
+                    </pic:cNvPicPr>
+                  </pic:nvPicPr>
+                  <pic:blipFill>
+                    <a:blip r:embed="rId22"/>
+                    <a:stretch>
+                      <a:fillRect/>
+                    </a:stretch>
+                  </pic:blipFill>
+                  <pic:spPr>
+                    <a:xfrm>
+                      <a:off x="0" y="0"/>
+                      <a:ext cx="5760085" cy="4057015"/>
+                    </a:xfrm>
+                    <a:prstGeom prst="rect">
+                      <a:avLst/>
+                    </a:prstGeom>
+                    <a:noFill/>
+                    <a:ln w="9525">
+                      <a:noFill/>
+                    </a:ln>
+                  </pic:spPr>
+                </pic:pic>
+              </a:graphicData>
+            </a:graphic>
+          </wp:inline>
+        </w:drawing>
+      </w:r>
+    </w:p>
+    <w:bookmarkEnd w:id="3"/>
+    <w:p>
+      <w:pPr>
+        <w:pStyle w:val="4"/>
+        <w:bidi w:val="0"/>
+        <w:ind w:left="720" w:leftChars="0" w:hanging="720" w:firstLineChars="0"/>
+      </w:pPr>
+      <w:r>
+        <w:rPr>
+          <w:rFonts w:hint="default"/>
+          <w:lang w:val="vi-VN"/>
+        </w:rPr>
+        <w:t>Đặc tả yêu cầu hệ thốn (SRS)</w:t>
+      </w:r>
+    </w:p>
+    <w:p>
+      <w:pPr>
+        <w:pStyle w:val="5"/>
+        <w:bidi w:val="0"/>
+        <w:ind w:left="864" w:leftChars="0" w:hanging="864" w:firstLineChars="0"/>
+      </w:pPr>
+      <w:r>
+        <w:rPr>
+          <w:rFonts w:hint="default"/>
+          <w:lang w:val="vi-VN"/>
+        </w:rPr>
+        <w:t>Chức năng đăng nhập</w:t>
+      </w:r>
+    </w:p>
+    <w:p>
+      <w:pPr>
+        <w:pStyle w:val="5"/>
+        <w:bidi w:val="0"/>
+        <w:ind w:left="864" w:leftChars="0" w:hanging="864" w:firstLineChars="0"/>
+      </w:pPr>
+      <w:r>
+        <w:rPr>
+          <w:rFonts w:hint="default"/>
+          <w:lang w:val="vi-VN"/>
+        </w:rPr>
+        <w:t>Chức năng đổi mật khẩu</w:t>
+      </w:r>
+    </w:p>
+    <w:p>
+      <w:pPr>
+        <w:pStyle w:val="5"/>
+        <w:bidi w:val="0"/>
+        <w:ind w:left="864" w:leftChars="0" w:hanging="864" w:firstLineChars="0"/>
+      </w:pPr>
+      <w:r>
+        <w:rPr>
+          <w:rFonts w:hint="default"/>
+          <w:lang w:val="vi-VN"/>
+        </w:rPr>
+        <w:t>Chức năng quản lý nhân viên</w:t>
+      </w:r>
+    </w:p>
+    <w:p>
+      <w:pPr>
+        <w:pStyle w:val="5"/>
+        <w:bidi w:val="0"/>
+        <w:ind w:left="864" w:leftChars="0" w:hanging="864" w:firstLineChars="0"/>
+      </w:pPr>
+      <w:r>
+        <w:rPr>
+          <w:rFonts w:hint="default"/>
+          <w:lang w:val="vi-VN"/>
+        </w:rPr>
+        <w:t>Chức năng quản lý nhà cung cấp</w:t>
+      </w:r>
+    </w:p>
+    <w:p>
+      <w:pPr>
+        <w:pStyle w:val="5"/>
+        <w:bidi w:val="0"/>
+        <w:ind w:left="864" w:leftChars="0" w:hanging="864" w:firstLineChars="0"/>
+      </w:pPr>
+      <w:r>
+        <w:rPr>
+          <w:rFonts w:hint="default"/>
+          <w:lang w:val="vi-VN"/>
+        </w:rPr>
+        <w:t>Quản lý sản phẩm</w:t>
+      </w:r>
+    </w:p>
+    <w:p>
+      <w:pPr>
+        <w:pStyle w:val="5"/>
+        <w:bidi w:val="0"/>
+        <w:ind w:left="864" w:leftChars="0" w:hanging="864" w:firstLineChars="0"/>
+      </w:pPr>
+      <w:r>
+        <w:rPr>
+          <w:rFonts w:hint="default"/>
+          <w:lang w:val="vi-VN"/>
+        </w:rPr>
+        <w:t>Quản lý hóa đơn</w:t>
+      </w:r>
+    </w:p>
+    <w:p>
+      <w:pPr>
+        <w:pStyle w:val="5"/>
+        <w:bidi w:val="0"/>
+        <w:ind w:left="864" w:leftChars="0" w:hanging="864" w:firstLineChars="0"/>
+      </w:pPr>
+      <w:r>
+        <w:rPr>
+          <w:rFonts w:hint="default"/>
+          <w:lang w:val="vi-VN"/>
+        </w:rPr>
+        <w:t>Quản lý khuyến mại</w:t>
+      </w:r>
+    </w:p>
+    <w:p>
+      <w:pPr>
+        <w:pStyle w:val="5"/>
+        <w:bidi w:val="0"/>
+        <w:ind w:left="864" w:leftChars="0" w:hanging="864" w:firstLineChars="0"/>
+      </w:pPr>
+      <w:r>
+        <w:rPr>
+          <w:rFonts w:hint="default"/>
+          <w:lang w:val="vi-VN"/>
+        </w:rPr>
+        <w:t>Bán hàng</w:t>
+      </w:r>
+    </w:p>
+    <w:p>
+      <w:pPr>
+        <w:pStyle w:val="5"/>
+        <w:bidi w:val="0"/>
+        <w:ind w:left="864" w:leftChars="0" w:hanging="864" w:firstLineChars="0"/>
+      </w:pPr>
+      <w:r>
+        <w:rPr>
+          <w:rFonts w:hint="default"/>
+          <w:lang w:val="vi-VN"/>
+        </w:rPr>
+        <w:t>Thống kê</w:t>
+      </w:r>
+    </w:p>
+    <w:p/>
+    <w:p>
+      <w:pPr>
+        <w:pStyle w:val="2"/>
+      </w:pPr>
+      <w:bookmarkStart w:id="4" w:name="_Toc520132215"/>
+      <w:r>
+        <w:t>Thiết kế</w:t>
+      </w:r>
+      <w:bookmarkEnd w:id="4"/>
+    </w:p>
+    <w:p>
+      <w:pPr>
+        <w:pStyle w:val="3"/>
+      </w:pPr>
+      <w:bookmarkStart w:id="5" w:name="_Toc520132216"/>
+      <w:r>
+        <w:t>Mô hình triển khai</w:t>
+      </w:r>
+      <w:bookmarkEnd w:id="5"/>
+      <w:r>
+        <w:t xml:space="preserve"> </w:t>
+      </w:r>
+    </w:p>
+    <w:p>
+      <w:pPr>
+        <w:pStyle w:val="4"/>
+      </w:pPr>
+      <w:bookmarkStart w:id="6" w:name="_Toc520132218"/>
+      <w:r>
+        <w:t>Sơ đồ quan hệ thực thể</w:t>
+      </w:r>
+      <w:bookmarkEnd w:id="6"/>
+    </w:p>
+    <w:p>
+      <w:r>
+        <w:rPr>
+          <w:rFonts w:ascii="SimSun" w:hAnsi="SimSun" w:eastAsia="SimSun" w:cs="SimSun"/>
+          <w:sz w:val="24"/>
+          <w:szCs w:val="24"/>
+        </w:rPr>
+        <w:drawing>
+          <wp:inline distT="0" distB="0" distL="114300" distR="114300">
+            <wp:extent cx="5760085" cy="3090545"/>
+            <wp:effectExtent l="0" t="0" r="0" b="0"/>
+            <wp:docPr id="20" name="Picture 17" descr="IMG_256"/>
+            <wp:cNvGraphicFramePr>
+              <a:graphicFrameLocks xmlns:a="http://schemas.openxmlformats.org/drawingml/2006/main" noChangeAspect="1"/>
+            </wp:cNvGraphicFramePr>
+            <a:graphic xmlns:a="http://schemas.openxmlformats.org/drawingml/2006/main">
+              <a:graphicData uri="http://schemas.openxmlformats.org/drawingml/2006/picture">
+                <pic:pic xmlns:pic="http://schemas.openxmlformats.org/drawingml/2006/picture">
+                  <pic:nvPicPr>
+                    <pic:cNvPr id="20" name="Picture 17" descr="IMG_256"/>
+                    <pic:cNvPicPr>
+                      <a:picLocks noChangeAspect="1"/>
+                    </pic:cNvPicPr>
+                  </pic:nvPicPr>
+                  <pic:blipFill>
+                    <a:blip r:embed="rId23"/>
+                    <a:stretch>
+                      <a:fillRect/>
+                    </a:stretch>
+                  </pic:blipFill>
+                  <pic:spPr>
+                    <a:xfrm>
+                      <a:off x="0" y="0"/>
+                      <a:ext cx="5760085" cy="3090545"/>
+                    </a:xfrm>
+                    <a:prstGeom prst="rect">
+                      <a:avLst/>
+                    </a:prstGeom>
+                    <a:noFill/>
+                    <a:ln w="9525">
+                      <a:noFill/>
+                    </a:ln>
+                  </pic:spPr>
+                </pic:pic>
+              </a:graphicData>
+            </a:graphic>
+          </wp:inline>
+        </w:drawing>
+      </w:r>
       <w:bookmarkStart w:id="31" w:name="_GoBack"/>
       <w:bookmarkEnd w:id="31"/>
-    </w:p>
-    <w:p>
-      <w:pPr>
-        <w:pStyle w:val="3"/>
-      </w:pPr>
-      <w:r>
-        <w:t>Use case</w:t>
-      </w:r>
-      <w:bookmarkEnd w:id="3"/>
-    </w:p>
-    <w:p/>
-    <w:p>
-      <w:pPr>
-        <w:pStyle w:val="2"/>
-      </w:pPr>
-      <w:bookmarkStart w:id="4" w:name="_Toc520132215"/>
-      <w:r>
-        <w:t>Thiết kế</w:t>
-      </w:r>
-      <w:bookmarkEnd w:id="4"/>
-    </w:p>
-    <w:p>
-      <w:pPr>
-        <w:pStyle w:val="3"/>
-      </w:pPr>
-      <w:bookmarkStart w:id="5" w:name="_Toc520132216"/>
-      <w:r>
-        <w:t>Mô hình triển khai</w:t>
-      </w:r>
-      <w:bookmarkEnd w:id="5"/>
-      <w:r>
-        <w:t xml:space="preserve"> </w:t>
-      </w:r>
-    </w:p>
-    <w:p>
-      <w:pPr>
-        <w:pStyle w:val="4"/>
-      </w:pPr>
-      <w:bookmarkStart w:id="6" w:name="_Toc520132218"/>
-      <w:r>
-        <w:t>Sơ đồ quan hệ thực thể</w:t>
-      </w:r>
-      <w:bookmarkEnd w:id="6"/>
     </w:p>
     <w:p>
       <w:pPr>
@@ -4654,7 +5654,7 @@
   <w:docDefaults>
     <w:rPrDefault>
       <w:rPr>
-        <w:rFonts w:asciiTheme="minorHAnsi" w:hAnsiTheme="minorHAnsi" w:eastAsiaTheme="minorHAnsi" w:cstheme="minorBidi"/>
+        <w:rFonts w:ascii="Times New Roman" w:hAnsi="Times New Roman" w:eastAsia="SimSun" w:cs="Times New Roman"/>
       </w:rPr>
     </w:rPrDefault>
     <w:pPrDefault/>
@@ -5863,6 +6863,20 @@
     <w:pitch w:val="default"/>
     <w:sig w:usb0="E00006FF" w:usb1="420024FF" w:usb2="02000000" w:usb3="00000000" w:csb0="2000019F" w:csb1="00000000"/>
   </w:font>
+  <w:font w:name="Microsoft YaHei">
+    <w:panose1 w:val="020B0503020204020204"/>
+    <w:charset w:val="86"/>
+    <w:family w:val="auto"/>
+    <w:pitch w:val="default"/>
+    <w:sig w:usb0="80000287" w:usb1="2ACF3C50" w:usb2="00000016" w:usb3="00000000" w:csb0="0004001F" w:csb1="00000000"/>
+  </w:font>
+  <w:font w:name="Segoe Print">
+    <w:panose1 w:val="02000600000000000000"/>
+    <w:charset w:val="00"/>
+    <w:family w:val="auto"/>
+    <w:pitch w:val="default"/>
+    <w:sig w:usb0="0000028F" w:usb1="00000000" w:usb2="00000000" w:usb3="00000000" w:csb0="2000009F" w:csb1="47010000"/>
+  </w:font>
 </w:fonts>
 </file>
 

</xml_diff>